<commit_message>
update lecture-note week 2
</commit_message>
<xml_diff>
--- a/SOA Week 2.docx
+++ b/SOA Week 2.docx
@@ -578,8 +578,6 @@
         </w:rPr>
         <w:t>)</w:t>
       </w:r>
-      <w:bookmarkStart w:id="0" w:name="_GoBack"/>
-      <w:bookmarkEnd w:id="0"/>
     </w:p>
     <w:p>
       <w:pPr>
@@ -1183,6 +1181,311 @@
         </w:rPr>
         <w:t xml:space="preserve"> </w:t>
       </w:r>
+    </w:p>
+    <w:p>
+      <w:pPr>
+        <w:pStyle w:val="ListParagraph"/>
+        <w:rPr>
+          <w:rFonts w:ascii="TH SarabunPSK" w:hAnsi="TH SarabunPSK" w:cs="TH SarabunPSK"/>
+          <w:sz w:val="36"/>
+          <w:szCs w:val="36"/>
+        </w:rPr>
+      </w:pPr>
+    </w:p>
+    <w:p>
+      <w:pPr>
+        <w:jc w:val="thaiDistribute"/>
+        <w:rPr>
+          <w:rFonts w:ascii="TH SarabunPSK" w:hAnsi="TH SarabunPSK" w:cs="TH SarabunPSK"/>
+          <w:sz w:val="36"/>
+          <w:szCs w:val="36"/>
+        </w:rPr>
+      </w:pPr>
+    </w:p>
+    <w:p>
+      <w:pPr>
+        <w:jc w:val="thaiDistribute"/>
+        <w:rPr>
+          <w:rFonts w:ascii="TH SarabunPSK" w:hAnsi="TH SarabunPSK" w:cs="TH SarabunPSK"/>
+          <w:sz w:val="36"/>
+          <w:szCs w:val="36"/>
+        </w:rPr>
+      </w:pPr>
+    </w:p>
+    <w:p>
+      <w:pPr>
+        <w:jc w:val="thaiDistribute"/>
+        <w:rPr>
+          <w:rFonts w:ascii="TH SarabunPSK" w:hAnsi="TH SarabunPSK" w:cs="TH SarabunPSK"/>
+          <w:sz w:val="36"/>
+          <w:szCs w:val="36"/>
+        </w:rPr>
+      </w:pPr>
+    </w:p>
+    <w:p>
+      <w:pPr>
+        <w:jc w:val="thaiDistribute"/>
+        <w:rPr>
+          <w:rFonts w:ascii="TH SarabunPSK" w:hAnsi="TH SarabunPSK" w:cs="TH SarabunPSK"/>
+          <w:sz w:val="36"/>
+          <w:szCs w:val="36"/>
+        </w:rPr>
+      </w:pPr>
+    </w:p>
+    <w:p>
+      <w:pPr>
+        <w:jc w:val="thaiDistribute"/>
+        <w:rPr>
+          <w:rFonts w:ascii="TH SarabunPSK" w:hAnsi="TH SarabunPSK" w:cs="TH SarabunPSK"/>
+          <w:sz w:val="36"/>
+          <w:szCs w:val="36"/>
+        </w:rPr>
+      </w:pPr>
+    </w:p>
+    <w:p>
+      <w:pPr>
+        <w:jc w:val="center"/>
+        <w:rPr>
+          <w:rFonts w:ascii="TH SarabunPSK" w:hAnsi="TH SarabunPSK" w:cs="TH SarabunPSK"/>
+          <w:b/>
+          <w:bCs/>
+          <w:sz w:val="36"/>
+          <w:szCs w:val="36"/>
+        </w:rPr>
+      </w:pPr>
+      <w:r>
+        <w:rPr>
+          <w:rFonts w:ascii="TH SarabunPSK" w:hAnsi="TH SarabunPSK" w:cs="TH SarabunPSK"/>
+          <w:b/>
+          <w:bCs/>
+          <w:sz w:val="36"/>
+          <w:szCs w:val="36"/>
+        </w:rPr>
+        <w:lastRenderedPageBreak/>
+        <w:t>Workshop week 2</w:t>
+      </w:r>
+    </w:p>
+    <w:p>
+      <w:pPr>
+        <w:rPr>
+          <w:rFonts w:ascii="TH SarabunPSK" w:hAnsi="TH SarabunPSK" w:cs="TH SarabunPSK"/>
+          <w:sz w:val="36"/>
+          <w:szCs w:val="36"/>
+        </w:rPr>
+      </w:pPr>
+      <w:r>
+        <w:rPr>
+          <w:noProof/>
+        </w:rPr>
+        <w:drawing>
+          <wp:anchor distT="0" distB="0" distL="114300" distR="114300" simplePos="0" relativeHeight="251661312" behindDoc="1" locked="0" layoutInCell="1" allowOverlap="1" wp14:anchorId="74A763A5" wp14:editId="54A6A5AE">
+            <wp:simplePos x="0" y="0"/>
+            <wp:positionH relativeFrom="column">
+              <wp:posOffset>3307080</wp:posOffset>
+            </wp:positionH>
+            <wp:positionV relativeFrom="paragraph">
+              <wp:posOffset>133985</wp:posOffset>
+            </wp:positionV>
+            <wp:extent cx="2968625" cy="1122680"/>
+            <wp:effectExtent l="0" t="0" r="3175" b="1270"/>
+            <wp:wrapNone/>
+            <wp:docPr id="4" name="Picture 4"/>
+            <wp:cNvGraphicFramePr>
+              <a:graphicFrameLocks xmlns:a="http://schemas.openxmlformats.org/drawingml/2006/main" noChangeAspect="1"/>
+            </wp:cNvGraphicFramePr>
+            <a:graphic xmlns:a="http://schemas.openxmlformats.org/drawingml/2006/main">
+              <a:graphicData uri="http://schemas.openxmlformats.org/drawingml/2006/picture">
+                <pic:pic xmlns:pic="http://schemas.openxmlformats.org/drawingml/2006/picture">
+                  <pic:nvPicPr>
+                    <pic:cNvPr id="1" name=""/>
+                    <pic:cNvPicPr/>
+                  </pic:nvPicPr>
+                  <pic:blipFill>
+                    <a:blip r:embed="rId10">
+                      <a:extLst>
+                        <a:ext uri="{28A0092B-C50C-407E-A947-70E740481C1C}">
+                          <a14:useLocalDpi xmlns:a14="http://schemas.microsoft.com/office/drawing/2010/main" val="0"/>
+                        </a:ext>
+                      </a:extLst>
+                    </a:blip>
+                    <a:stretch>
+                      <a:fillRect/>
+                    </a:stretch>
+                  </pic:blipFill>
+                  <pic:spPr>
+                    <a:xfrm>
+                      <a:off x="0" y="0"/>
+                      <a:ext cx="2968625" cy="1122680"/>
+                    </a:xfrm>
+                    <a:prstGeom prst="rect">
+                      <a:avLst/>
+                    </a:prstGeom>
+                  </pic:spPr>
+                </pic:pic>
+              </a:graphicData>
+            </a:graphic>
+            <wp14:sizeRelH relativeFrom="margin">
+              <wp14:pctWidth>0</wp14:pctWidth>
+            </wp14:sizeRelH>
+            <wp14:sizeRelV relativeFrom="margin">
+              <wp14:pctHeight>0</wp14:pctHeight>
+            </wp14:sizeRelV>
+          </wp:anchor>
+        </w:drawing>
+      </w:r>
+      <w:r>
+        <w:rPr>
+          <w:rFonts w:ascii="TH SarabunPSK" w:hAnsi="TH SarabunPSK" w:cs="TH SarabunPSK"/>
+          <w:sz w:val="36"/>
+          <w:szCs w:val="36"/>
+        </w:rPr>
+        <w:t>Maven cmd</w:t>
+      </w:r>
+    </w:p>
+    <w:p>
+      <w:pPr>
+        <w:pStyle w:val="ListParagraph"/>
+        <w:numPr>
+          <w:ilvl w:val="0"/>
+          <w:numId w:val="1"/>
+        </w:numPr>
+        <w:rPr>
+          <w:rFonts w:ascii="TH SarabunPSK" w:hAnsi="TH SarabunPSK" w:cs="TH SarabunPSK"/>
+          <w:sz w:val="36"/>
+          <w:szCs w:val="36"/>
+        </w:rPr>
+      </w:pPr>
+      <w:r>
+        <w:rPr>
+          <w:rFonts w:ascii="TH SarabunPSK" w:hAnsi="TH SarabunPSK" w:cs="TH SarabunPSK"/>
+          <w:sz w:val="36"/>
+          <w:szCs w:val="36"/>
+        </w:rPr>
+        <w:t xml:space="preserve">mvn clean </w:t>
+      </w:r>
+      <w:r>
+        <w:rPr>
+          <w:rFonts w:ascii="TH SarabunPSK" w:hAnsi="TH SarabunPSK" w:cs="TH SarabunPSK"/>
+          <w:sz w:val="36"/>
+          <w:szCs w:val="36"/>
+        </w:rPr>
+        <w:t>-&gt; clean project (delete file)</w:t>
+      </w:r>
+    </w:p>
+    <w:p>
+      <w:pPr>
+        <w:pStyle w:val="ListParagraph"/>
+        <w:numPr>
+          <w:ilvl w:val="0"/>
+          <w:numId w:val="1"/>
+        </w:numPr>
+        <w:rPr>
+          <w:rFonts w:ascii="TH SarabunPSK" w:hAnsi="TH SarabunPSK" w:cs="TH SarabunPSK"/>
+          <w:sz w:val="36"/>
+          <w:szCs w:val="36"/>
+        </w:rPr>
+      </w:pPr>
+      <w:r>
+        <w:rPr>
+          <w:rFonts w:ascii="TH SarabunPSK" w:hAnsi="TH SarabunPSK" w:cs="TH SarabunPSK"/>
+          <w:sz w:val="36"/>
+          <w:szCs w:val="36"/>
+        </w:rPr>
+        <w:t>mvn clean pakage ---------------------------&gt;</w:t>
+      </w:r>
+    </w:p>
+    <w:p>
+      <w:pPr>
+        <w:pStyle w:val="ListParagraph"/>
+        <w:rPr>
+          <w:rFonts w:ascii="TH SarabunPSK" w:hAnsi="TH SarabunPSK" w:cs="TH SarabunPSK"/>
+          <w:sz w:val="36"/>
+          <w:szCs w:val="36"/>
+        </w:rPr>
+      </w:pPr>
+      <w:r>
+        <w:rPr>
+          <w:rFonts w:ascii="TH SarabunPSK" w:hAnsi="TH SarabunPSK" w:cs="TH SarabunPSK"/>
+          <w:sz w:val="36"/>
+          <w:szCs w:val="36"/>
+        </w:rPr>
+        <w:t>clean and rebuild package</w:t>
+      </w:r>
+    </w:p>
+    <w:p>
+      <w:pPr>
+        <w:rPr>
+          <w:rFonts w:ascii="TH SarabunPSK" w:hAnsi="TH SarabunPSK" w:cs="TH SarabunPSK"/>
+          <w:sz w:val="36"/>
+          <w:szCs w:val="36"/>
+        </w:rPr>
+      </w:pPr>
+      <w:r>
+        <w:rPr>
+          <w:rFonts w:ascii="TH SarabunPSK" w:hAnsi="TH SarabunPSK" w:cs="TH SarabunPSK"/>
+          <w:sz w:val="36"/>
+          <w:szCs w:val="36"/>
+        </w:rPr>
+        <w:t>JAVA cmd</w:t>
+      </w:r>
+    </w:p>
+    <w:p>
+      <w:pPr>
+        <w:pStyle w:val="ListParagraph"/>
+        <w:numPr>
+          <w:ilvl w:val="0"/>
+          <w:numId w:val="1"/>
+        </w:numPr>
+        <w:rPr>
+          <w:rFonts w:ascii="TH SarabunPSK" w:hAnsi="TH SarabunPSK" w:cs="TH SarabunPSK"/>
+          <w:sz w:val="36"/>
+          <w:szCs w:val="36"/>
+        </w:rPr>
+      </w:pPr>
+      <w:r>
+        <w:rPr>
+          <w:rFonts w:ascii="TH SarabunPSK" w:hAnsi="TH SarabunPSK" w:cs="TH SarabunPSK"/>
+          <w:sz w:val="36"/>
+          <w:szCs w:val="36"/>
+        </w:rPr>
+        <w:t xml:space="preserve">java –jar </w:t>
+      </w:r>
+      <w:r>
+        <w:rPr>
+          <w:rFonts w:ascii="TH SarabunPSK" w:hAnsi="TH SarabunPSK" w:cs="TH SarabunPSK"/>
+          <w:sz w:val="36"/>
+          <w:szCs w:val="36"/>
+        </w:rPr>
+        <w:t>path/file</w:t>
+      </w:r>
+      <w:r>
+        <w:rPr>
+          <w:rFonts w:ascii="TH SarabunPSK" w:hAnsi="TH SarabunPSK" w:cs="TH SarabunPSK"/>
+          <w:sz w:val="36"/>
+          <w:szCs w:val="36"/>
+        </w:rPr>
+        <w:t>.jar &lt;- [jar file]</w:t>
+      </w:r>
+      <w:r>
+        <w:rPr>
+          <w:rFonts w:ascii="TH SarabunPSK" w:hAnsi="TH SarabunPSK" w:cs="TH SarabunPSK"/>
+          <w:sz w:val="36"/>
+          <w:szCs w:val="36"/>
+        </w:rPr>
+        <w:t xml:space="preserve"> (Run file.jar)</w:t>
+      </w:r>
+      <w:bookmarkStart w:id="0" w:name="_GoBack"/>
+      <w:bookmarkEnd w:id="0"/>
+    </w:p>
+    <w:p>
+      <w:pPr>
+        <w:jc w:val="thaiDistribute"/>
+        <w:rPr>
+          <w:rFonts w:ascii="TH SarabunPSK" w:hAnsi="TH SarabunPSK" w:cs="TH SarabunPSK"/>
+          <w:sz w:val="36"/>
+          <w:szCs w:val="36"/>
+        </w:rPr>
+      </w:pPr>
     </w:p>
     <w:sectPr>
       <w:pgSz w:w="11906" w:h="16838"/>

</xml_diff>

<commit_message>
update lecture-note week 2 final
</commit_message>
<xml_diff>
--- a/SOA Week 2.docx
+++ b/SOA Week 2.docx
@@ -394,23 +394,7 @@
           <w:sz w:val="36"/>
           <w:szCs w:val="36"/>
         </w:rPr>
-        <w:t xml:space="preserve"> </w:t>
-      </w:r>
-      <w:r>
-        <w:rPr>
-          <w:rFonts w:ascii="TH SarabunPSK" w:hAnsi="TH SarabunPSK" w:cs="TH SarabunPSK"/>
-          <w:sz w:val="36"/>
-          <w:szCs w:val="36"/>
-        </w:rPr>
-        <w:t>[Scala, Groovy, Clojure, Kotlin]</w:t>
-      </w:r>
-      <w:r>
-        <w:rPr>
-          <w:rFonts w:ascii="TH SarabunPSK" w:hAnsi="TH SarabunPSK" w:cs="TH SarabunPSK"/>
-          <w:sz w:val="36"/>
-          <w:szCs w:val="36"/>
-        </w:rPr>
-        <w:t>**</w:t>
+        <w:t xml:space="preserve"> [Scala, Groovy, Clojure, Kotlin]**</w:t>
       </w:r>
     </w:p>
     <w:p>
@@ -620,7 +604,7 @@
         </w:numPr>
         <w:jc w:val="thaiDistribute"/>
         <w:rPr>
-          <w:rFonts w:ascii="TH SarabunPSK" w:hAnsi="TH SarabunPSK" w:cs="TH SarabunPSK" w:hint="cs"/>
+          <w:rFonts w:ascii="TH SarabunPSK" w:hAnsi="TH SarabunPSK" w:cs="TH SarabunPSK"/>
           <w:sz w:val="36"/>
           <w:szCs w:val="36"/>
         </w:rPr>
@@ -1016,7 +1000,7 @@
         <w:pStyle w:val="ListParagraph"/>
         <w:jc w:val="thaiDistribute"/>
         <w:rPr>
-          <w:rFonts w:ascii="TH SarabunPSK" w:hAnsi="TH SarabunPSK" w:cs="TH SarabunPSK" w:hint="cs"/>
+          <w:rFonts w:ascii="TH SarabunPSK" w:hAnsi="TH SarabunPSK" w:cs="TH SarabunPSK"/>
           <w:sz w:val="36"/>
           <w:szCs w:val="36"/>
         </w:rPr>
@@ -1474,8 +1458,213 @@
         </w:rPr>
         <w:t xml:space="preserve"> (Run file.jar)</w:t>
       </w:r>
+    </w:p>
+    <w:p>
+      <w:pPr>
+        <w:rPr>
+          <w:rFonts w:ascii="TH SarabunPSK" w:hAnsi="TH SarabunPSK" w:cs="TH SarabunPSK"/>
+          <w:sz w:val="36"/>
+          <w:szCs w:val="36"/>
+        </w:rPr>
+      </w:pPr>
+    </w:p>
+    <w:p>
+      <w:pPr>
+        <w:rPr>
+          <w:rFonts w:ascii="TH SarabunPSK" w:hAnsi="TH SarabunPSK" w:cs="TH SarabunPSK"/>
+          <w:sz w:val="36"/>
+          <w:szCs w:val="36"/>
+        </w:rPr>
+      </w:pPr>
+      <w:r>
+        <w:rPr>
+          <w:rFonts w:ascii="TH SarabunPSK" w:hAnsi="TH SarabunPSK" w:cs="TH SarabunPSK"/>
+          <w:sz w:val="36"/>
+          <w:szCs w:val="36"/>
+        </w:rPr>
+        <w:t xml:space="preserve">Spring Boot </w:t>
+      </w:r>
+    </w:p>
+    <w:p>
+      <w:pPr>
+        <w:pStyle w:val="ListParagraph"/>
+        <w:numPr>
+          <w:ilvl w:val="0"/>
+          <w:numId w:val="1"/>
+        </w:numPr>
+        <w:rPr>
+          <w:rFonts w:ascii="TH SarabunPSK" w:hAnsi="TH SarabunPSK" w:cs="TH SarabunPSK"/>
+          <w:sz w:val="36"/>
+          <w:szCs w:val="36"/>
+        </w:rPr>
+      </w:pPr>
+      <w:r>
+        <w:rPr>
+          <w:rFonts w:ascii="TH SarabunPSK" w:hAnsi="TH SarabunPSK" w:cs="TH SarabunPSK"/>
+          <w:sz w:val="36"/>
+          <w:szCs w:val="36"/>
+        </w:rPr>
+        <w:t>@</w:t>
+      </w:r>
+      <w:r>
+        <w:rPr>
+          <w:rFonts w:ascii="TH SarabunPSK" w:hAnsi="TH SarabunPSK" w:cs="TH SarabunPSK"/>
+          <w:sz w:val="36"/>
+          <w:szCs w:val="36"/>
+        </w:rPr>
+        <w:t>RequestMapping</w:t>
+      </w:r>
+      <w:r>
+        <w:rPr>
+          <w:rFonts w:ascii="TH SarabunPSK" w:hAnsi="TH SarabunPSK" w:cs="TH SarabunPSK"/>
+          <w:sz w:val="36"/>
+          <w:szCs w:val="36"/>
+        </w:rPr>
+        <w:t xml:space="preserve"> -&gt; set </w:t>
+      </w:r>
+      <w:r>
+        <w:rPr>
+          <w:rFonts w:ascii="TH SarabunPSK" w:hAnsi="TH SarabunPSK" w:cs="TH SarabunPSK"/>
+          <w:sz w:val="36"/>
+          <w:szCs w:val="36"/>
+        </w:rPr>
+        <w:t>service</w:t>
+      </w:r>
+      <w:r>
+        <w:rPr>
+          <w:rFonts w:ascii="TH SarabunPSK" w:hAnsi="TH SarabunPSK" w:cs="TH SarabunPSK"/>
+          <w:sz w:val="36"/>
+          <w:szCs w:val="36"/>
+        </w:rPr>
+        <w:t xml:space="preserve"> </w:t>
+      </w:r>
+      <w:r>
+        <w:rPr>
+          <w:rFonts w:ascii="TH SarabunPSK" w:hAnsi="TH SarabunPSK" w:cs="TH SarabunPSK"/>
+          <w:sz w:val="36"/>
+          <w:szCs w:val="36"/>
+        </w:rPr>
+        <w:t>PATH</w:t>
+      </w:r>
       <w:bookmarkStart w:id="0" w:name="_GoBack"/>
       <w:bookmarkEnd w:id="0"/>
+    </w:p>
+    <w:p>
+      <w:pPr>
+        <w:pStyle w:val="ListParagraph"/>
+        <w:numPr>
+          <w:ilvl w:val="0"/>
+          <w:numId w:val="1"/>
+        </w:numPr>
+        <w:rPr>
+          <w:rFonts w:ascii="TH SarabunPSK" w:hAnsi="TH SarabunPSK" w:cs="TH SarabunPSK"/>
+          <w:sz w:val="36"/>
+          <w:szCs w:val="36"/>
+        </w:rPr>
+      </w:pPr>
+      <w:r>
+        <w:rPr>
+          <w:noProof/>
+        </w:rPr>
+        <w:drawing>
+          <wp:anchor distT="0" distB="0" distL="114300" distR="114300" simplePos="0" relativeHeight="251662336" behindDoc="1" locked="0" layoutInCell="1" allowOverlap="1" wp14:anchorId="277B1A70" wp14:editId="38B207DD">
+            <wp:simplePos x="0" y="0"/>
+            <wp:positionH relativeFrom="column">
+              <wp:posOffset>438150</wp:posOffset>
+            </wp:positionH>
+            <wp:positionV relativeFrom="paragraph">
+              <wp:posOffset>6350</wp:posOffset>
+            </wp:positionV>
+            <wp:extent cx="1828800" cy="228600"/>
+            <wp:effectExtent l="0" t="0" r="0" b="0"/>
+            <wp:wrapNone/>
+            <wp:docPr id="5" name="Picture 5"/>
+            <wp:cNvGraphicFramePr>
+              <a:graphicFrameLocks xmlns:a="http://schemas.openxmlformats.org/drawingml/2006/main" noChangeAspect="1"/>
+            </wp:cNvGraphicFramePr>
+            <a:graphic xmlns:a="http://schemas.openxmlformats.org/drawingml/2006/main">
+              <a:graphicData uri="http://schemas.openxmlformats.org/drawingml/2006/picture">
+                <pic:pic xmlns:pic="http://schemas.openxmlformats.org/drawingml/2006/picture">
+                  <pic:nvPicPr>
+                    <pic:cNvPr id="1" name=""/>
+                    <pic:cNvPicPr/>
+                  </pic:nvPicPr>
+                  <pic:blipFill>
+                    <a:blip r:embed="rId11">
+                      <a:extLst>
+                        <a:ext uri="{28A0092B-C50C-407E-A947-70E740481C1C}">
+                          <a14:useLocalDpi xmlns:a14="http://schemas.microsoft.com/office/drawing/2010/main" val="0"/>
+                        </a:ext>
+                      </a:extLst>
+                    </a:blip>
+                    <a:stretch>
+                      <a:fillRect/>
+                    </a:stretch>
+                  </pic:blipFill>
+                  <pic:spPr>
+                    <a:xfrm>
+                      <a:off x="0" y="0"/>
+                      <a:ext cx="1828800" cy="228600"/>
+                    </a:xfrm>
+                    <a:prstGeom prst="rect">
+                      <a:avLst/>
+                    </a:prstGeom>
+                  </pic:spPr>
+                </pic:pic>
+              </a:graphicData>
+            </a:graphic>
+          </wp:anchor>
+        </w:drawing>
+      </w:r>
+      <w:r>
+        <w:rPr>
+          <w:rFonts w:ascii="TH SarabunPSK" w:hAnsi="TH SarabunPSK" w:cs="TH SarabunPSK"/>
+          <w:sz w:val="36"/>
+          <w:szCs w:val="36"/>
+        </w:rPr>
+        <w:tab/>
+      </w:r>
+      <w:r>
+        <w:rPr>
+          <w:rFonts w:ascii="TH SarabunPSK" w:hAnsi="TH SarabunPSK" w:cs="TH SarabunPSK"/>
+          <w:sz w:val="36"/>
+          <w:szCs w:val="36"/>
+        </w:rPr>
+        <w:tab/>
+      </w:r>
+      <w:r>
+        <w:rPr>
+          <w:rFonts w:ascii="TH SarabunPSK" w:hAnsi="TH SarabunPSK" w:cs="TH SarabunPSK"/>
+          <w:sz w:val="36"/>
+          <w:szCs w:val="36"/>
+        </w:rPr>
+        <w:tab/>
+      </w:r>
+      <w:r>
+        <w:rPr>
+          <w:rFonts w:ascii="TH SarabunPSK" w:hAnsi="TH SarabunPSK" w:cs="TH SarabunPSK"/>
+          <w:sz w:val="36"/>
+          <w:szCs w:val="36"/>
+        </w:rPr>
+        <w:tab/>
+        <w:t xml:space="preserve">&lt;- </w:t>
+      </w:r>
+      <w:r>
+        <w:rPr>
+          <w:rFonts w:ascii="TH SarabunPSK" w:hAnsi="TH SarabunPSK" w:cs="TH SarabunPSK"/>
+          <w:sz w:val="36"/>
+          <w:szCs w:val="36"/>
+        </w:rPr>
+        <w:t>@</w:t>
+      </w:r>
+      <w:r>
+        <w:rPr>
+          <w:rFonts w:ascii="TH SarabunPSK" w:hAnsi="TH SarabunPSK" w:cs="TH SarabunPSK"/>
+          <w:sz w:val="36"/>
+          <w:szCs w:val="36"/>
+        </w:rPr>
+        <w:t>RequestParam</w:t>
+      </w:r>
     </w:p>
     <w:p>
       <w:pPr>

</xml_diff>